<commit_message>
- update the dse and Nutzungsbedingungen
</commit_message>
<xml_diff>
--- a/src/doc/abat+_vSwap-App_DSE.docx
+++ b/src/doc/abat+_vSwap-App_DSE.docx
@@ -477,7 +477,7 @@
           <w:sz w:val="20"/>
           <w:szCs w:val="20"/>
         </w:rPr>
-        <w:t>Diese App verarbeitet keine Gesundheitsdaten oder ähnliche, sensible Informationen über Sie. Die App soll Ihnen lediglich de</w:t>
+        <w:t>Diese App verarbeitet keine Gesundheitsdaten oder ähnliche sensible Informationen über Sie. Die App soll Ihnen lediglich de</w:t>
       </w:r>
       <w:r>
         <w:rPr>
@@ -509,7 +509,23 @@
           <w:sz w:val="20"/>
           <w:szCs w:val="20"/>
         </w:rPr>
-        <w:t xml:space="preserve">rleichtern. Hierbei bleiben alle Daten, die Sie in der App eintragen zunächst im Gerät gespeichert und werden erst übermittelt, wenn Sie </w:t>
+        <w:t>rleichtern. Hierbei bleiben alle Daten, die Sie in der App eintragen</w:t>
+      </w:r>
+      <w:r>
+        <w:rPr>
+          <w:rFonts w:ascii="Verdana" w:hAnsi="Verdana"/>
+          <w:sz w:val="20"/>
+          <w:szCs w:val="20"/>
+        </w:rPr>
+        <w:t>,</w:t>
+      </w:r>
+      <w:r>
+        <w:rPr>
+          <w:rFonts w:ascii="Verdana" w:hAnsi="Verdana"/>
+          <w:sz w:val="20"/>
+          <w:szCs w:val="20"/>
+        </w:rPr>
+        <w:t xml:space="preserve"> zunächst im Gerät gespeichert und werden erst übermittelt, wenn Sie </w:t>
       </w:r>
       <w:r>
         <w:rPr>
@@ -1287,6 +1303,14 @@
           <w:sz w:val="20"/>
           <w:szCs w:val="20"/>
         </w:rPr>
+        <w:t>,</w:t>
+      </w:r>
+      <w:r>
+        <w:rPr>
+          <w:rFonts w:ascii="Verdana" w:hAnsi="Verdana"/>
+          <w:sz w:val="20"/>
+          <w:szCs w:val="20"/>
+        </w:rPr>
         <w:t xml:space="preserve"> geöffnet haben. </w:t>
       </w:r>
       <w:r>
@@ -1350,7 +1374,7 @@
           <w:sz w:val="20"/>
           <w:szCs w:val="20"/>
         </w:rPr>
-        <w:t>Anschließend können die anderen App-Nutzer die Anfrage akzeptieren und es werden die jeweiligen, auf dem Gerät befindlichen,</w:t>
+        <w:t>Anschließend können die anderen App-Nutzer die Anfrage akzeptieren und es werden die jeweiligen auf dem Gerät befindlichen</w:t>
       </w:r>
       <w:r>
         <w:rPr>
@@ -1620,7 +1644,23 @@
           <w:sz w:val="20"/>
           <w:szCs w:val="20"/>
         </w:rPr>
-        <w:t xml:space="preserve">zu generieren. Dieses beinhaltet die Daten aus dem Profil als vCard und kann direkt mit einem QR-Scanner </w:t>
+        <w:t>zu generieren. Diese</w:t>
+      </w:r>
+      <w:r>
+        <w:rPr>
+          <w:rFonts w:ascii="Verdana" w:hAnsi="Verdana"/>
+          <w:sz w:val="20"/>
+          <w:szCs w:val="20"/>
+        </w:rPr>
+        <w:t>r</w:t>
+      </w:r>
+      <w:r>
+        <w:rPr>
+          <w:rFonts w:ascii="Verdana" w:hAnsi="Verdana"/>
+          <w:sz w:val="20"/>
+          <w:szCs w:val="20"/>
+        </w:rPr>
+        <w:t xml:space="preserve"> beinhaltet die Daten aus dem Profil als vCard und kann direkt mit einem QR-Scanner </w:t>
       </w:r>
       <w:r>
         <w:rPr>
@@ -2426,26 +2466,7 @@
           <w:sz w:val="20"/>
           <w:szCs w:val="20"/>
         </w:rPr>
-        <w:t xml:space="preserve">Wir verarbeiten Ihre Daten grundsätzlich in der Europäischen Union oder des Europäischen Wirtschaftsraums. Nur in Ausnahmefällen übermitteln wir Daten in Länder außerhalb der Europäischen Union oder des Europäischen Wirtschaftsraums („Drittland“). Wir übermitteln personenbezogene Daten nur in ein Drittland, wenn die besonderen Voraussetzungen der Art. 44 ff. DS-GVO erfüllt sind. Das bedeutet, dass die Verarbeitung Ihrer Daten dann nur auf Grundlage besonderer Garantien erfolgen darf. Solche hinreichenden Garantien können beispielsweise in Ländern bestehen, in denen ein angemessenes Datenschutzniveau von der Europäischen Kommission per Beschluss anerkannt wurde. Außerdem lassen sich hinreichende Garantien durch den Abschluss von sogenannten „Standardvertragsklauseln“ gewährleisten. Es handelt sich dabei um ein von der Europäischen Kommission anerkanntes Vertragswerk zum Datentransfer in Drittländer. Darüber hinaus können Datenübermittlungen in die USA zulässig sein, wenn sich das datenverarbeitende Unternehmen dem zwischen der Europäischen Union und den Vereinigten Staaten ausgehandelten „EU-US-Privacy-Shield“ unterworfen hat. Eine Liste der dort registrierten Unternehmen finden Sie hier: </w:t>
-      </w:r>
-      <w:hyperlink r:id="rId8" w:history="1">
-        <w:r>
-          <w:rPr>
-            <w:rStyle w:val="Hyperlink"/>
-            <w:rFonts w:ascii="Verdana" w:hAnsi="Verdana"/>
-            <w:sz w:val="20"/>
-            <w:szCs w:val="20"/>
-          </w:rPr>
-          <w:t>www.privacyshield.gov/list</w:t>
-        </w:r>
-      </w:hyperlink>
-      <w:r>
-        <w:rPr>
-          <w:rFonts w:ascii="Verdana" w:hAnsi="Verdana"/>
-          <w:sz w:val="20"/>
-          <w:szCs w:val="20"/>
-        </w:rPr>
-        <w:t>.</w:t>
+        <w:t xml:space="preserve">Wir verarbeiten Ihre Daten grundsätzlich in der Europäischen Union oder des Europäischen Wirtschaftsraums. Nur in Ausnahmefällen übermitteln wir Daten in Länder außerhalb der Europäischen Union oder des Europäischen Wirtschaftsraums („Drittland“). Wir übermitteln personenbezogene Daten nur in ein Drittland, wenn die besonderen Voraussetzungen der Art. 44 ff. DS-GVO erfüllt sind. Das bedeutet, dass die Verarbeitung Ihrer Daten dann nur auf Grundlage besonderer Garantien erfolgen darf. Solche hinreichenden Garantien können beispielsweise in Ländern bestehen, in denen ein angemessenes Datenschutzniveau von der Europäischen Kommission per Beschluss anerkannt wurde. Außerdem lassen sich hinreichende Garantien durch den Abschluss von sogenannten „Standardvertragsklauseln“ gewährleisten. Es handelt sich dabei um ein von der Europäischen Kommission anerkanntes Vertragswerk zum Datentransfer in Drittländer. </w:t>
       </w:r>
     </w:p>
     <w:p>
@@ -2541,7 +2562,6 @@
           <w:sz w:val="20"/>
           <w:szCs w:val="20"/>
         </w:rPr>
-        <w:lastRenderedPageBreak/>
         <w:t xml:space="preserve">Die Logfiles werden für die Dauer von sieben Tagen gespeichert und danach gelöscht, es sei denn, sie müssen zur Nachverfolgung eines identifizierten Angriffs </w:t>
       </w:r>
       <w:r>
@@ -2829,7 +2849,7 @@
         </w:rPr>
         <w:t xml:space="preserve">Ihre nachfolgenden Rechte können Sie uns gegenüber jederzeit unentgeltlich über </w:t>
       </w:r>
-      <w:hyperlink r:id="rId9" w:history="1">
+      <w:hyperlink r:id="rId8" w:history="1">
         <w:r>
           <w:rPr>
             <w:rStyle w:val="Hyperlink"/>
@@ -3110,7 +3130,6 @@
           <w:sz w:val="20"/>
           <w:szCs w:val="20"/>
         </w:rPr>
-        <w:lastRenderedPageBreak/>
         <w:t>gemäß Art. 20 DS-GVO Ihre personenbezogenen Daten, die Sie uns bereitgestellt haben, in einem strukturierten, gängigen und maschinenlesbaren Format zu erhalten oder die Übermittlung an einen anderen Verantwortlichen zu verlangen (</w:t>
       </w:r>
       <w:r>
@@ -3173,6 +3192,7 @@
           <w:sz w:val="20"/>
           <w:szCs w:val="20"/>
         </w:rPr>
+        <w:lastRenderedPageBreak/>
         <w:t xml:space="preserve">gemäß Art. 7 Abs. 3 DS-GVO Ihre einmal erteilte Einwilligung jederzeit gegenüber uns zu </w:t>
       </w:r>
       <w:r>
@@ -5702,25 +5722,25 @@
 </file>
 
 <file path=customXml/item1.xml><?xml version="1.0" encoding="utf-8"?>
+<BSO999929 xmlns="http://www.datev.de/BSOffice/999929">4e5de031-bcd2-4cc3-bb39-74821f903190</BSO999929>
+</file>
+
+<file path=customXml/item2.xml><?xml version="1.0" encoding="utf-8"?>
 <b:Sources xmlns:b="http://schemas.openxmlformats.org/officeDocument/2006/bibliography" xmlns="http://schemas.openxmlformats.org/officeDocument/2006/bibliography" SelectedStyle="\APA.XSL" StyleName="APA"/>
 </file>
 
-<file path=customXml/item2.xml><?xml version="1.0" encoding="utf-8"?>
-<BSO999929 xmlns="http://www.datev.de/BSOffice/999929">4e5de031-bcd2-4cc3-bb39-74821f903190</BSO999929>
+<file path=customXml/itemProps1.xml><?xml version="1.0" encoding="utf-8"?>
+<ds:datastoreItem xmlns:ds="http://schemas.openxmlformats.org/officeDocument/2006/customXml" ds:itemID="{C731F1C9-3C1C-4CF5-BEFF-488CACBF925E}">
+  <ds:schemaRefs>
+    <ds:schemaRef ds:uri="http://www.datev.de/BSOffice/999929"/>
+  </ds:schemaRefs>
+</ds:datastoreItem>
 </file>
 
-<file path=customXml/itemProps1.xml><?xml version="1.0" encoding="utf-8"?>
+<file path=customXml/itemProps2.xml><?xml version="1.0" encoding="utf-8"?>
 <ds:datastoreItem xmlns:ds="http://schemas.openxmlformats.org/officeDocument/2006/customXml" ds:itemID="{BB1D4C42-C267-4CDF-96E5-256622B411A6}">
   <ds:schemaRefs>
     <ds:schemaRef ds:uri="http://schemas.openxmlformats.org/officeDocument/2006/bibliography"/>
   </ds:schemaRefs>
 </ds:datastoreItem>
-</file>
-
-<file path=customXml/itemProps2.xml><?xml version="1.0" encoding="utf-8"?>
-<ds:datastoreItem xmlns:ds="http://schemas.openxmlformats.org/officeDocument/2006/customXml" ds:itemID="{C731F1C9-3C1C-4CF5-BEFF-488CACBF925E}">
-  <ds:schemaRefs>
-    <ds:schemaRef ds:uri="http://www.datev.de/BSOffice/999929"/>
-  </ds:schemaRefs>
-</ds:datastoreItem>
 </file>
</xml_diff>